<commit_message>
Adding more to word document
</commit_message>
<xml_diff>
--- a/CIS 421 Project.docx
+++ b/CIS 421 Project.docx
@@ -2,6 +2,126 @@
 <file path=word/document.xml><?xml version="1.0" encoding="utf-8"?>
 <w:document xmlns:wpc="http://schemas.microsoft.com/office/word/2010/wordprocessingCanvas" xmlns:cx="http://schemas.microsoft.com/office/drawing/2014/chartex" xmlns:cx1="http://schemas.microsoft.com/office/drawing/2015/9/8/chartex" xmlns:cx2="http://schemas.microsoft.com/office/drawing/2015/10/21/chartex" xmlns:cx3="http://schemas.microsoft.com/office/drawing/2016/5/9/chartex" xmlns:cx4="http://schemas.microsoft.com/office/drawing/2016/5/10/chartex" xmlns:cx5="http://schemas.microsoft.com/office/drawing/2016/5/11/chartex" xmlns:cx6="http://schemas.microsoft.com/office/drawing/2016/5/12/chartex" xmlns:cx7="http://schemas.microsoft.com/office/drawing/2016/5/13/chartex" xmlns:cx8="http://schemas.microsoft.com/office/drawing/2016/5/14/chartex" xmlns:mc="http://schemas.openxmlformats.org/markup-compatibility/2006" xmlns:aink="http://schemas.microsoft.com/office/drawing/2016/ink" xmlns:am3d="http://schemas.microsoft.com/office/drawing/2017/model3d" xmlns:o="urn:schemas-microsoft-com:office:office" xmlns:oel="http://schemas.microsoft.com/office/2019/extlst" xmlns:r="http://schemas.openxmlformats.org/officeDocument/2006/relationships" xmlns:m="http://schemas.openxmlformats.org/officeDocument/2006/math" xmlns:v="urn:schemas-microsoft-com:vml" xmlns:wp14="http://schemas.microsoft.com/office/word/2010/wordprocessingDrawing" xmlns:wp="http://schemas.openxmlformats.org/drawingml/2006/wordprocessingDrawing" xmlns:w10="urn:schemas-microsoft-com:office:word" xmlns:w="http://schemas.openxmlformats.org/wordprocessingml/2006/main" xmlns:w14="http://schemas.microsoft.com/office/word/2010/wordml" xmlns:w15="http://schemas.microsoft.com/office/word/2012/wordml" xmlns:w16cex="http://schemas.microsoft.com/office/word/2018/wordml/cex" xmlns:w16cid="http://schemas.microsoft.com/office/word/2016/wordml/cid" xmlns:w16="http://schemas.microsoft.com/office/word/2018/wordml" xmlns:w16sdtdh="http://schemas.microsoft.com/office/word/2020/wordml/sdtdatahash" xmlns:w16se="http://schemas.microsoft.com/office/word/2015/wordml/symex" xmlns:wpg="http://schemas.microsoft.com/office/word/2010/wordprocessingGroup" xmlns:wpi="http://schemas.microsoft.com/office/word/2010/wordprocessingInk" xmlns:wne="http://schemas.microsoft.com/office/word/2006/wordml" xmlns:wps="http://schemas.microsoft.com/office/word/2010/wordprocessingShape" mc:Ignorable="w14 w15 w16se w16cid w16 w16cex w16sdtdh wp14">
   <w:body>
+    <w:p>
+      <w:pPr>
+        <w:jc w:val="center"/>
+      </w:pPr>
+      <w:r>
+        <w:t>CIS 421 – Online Video Game Marketplace</w:t>
+      </w:r>
+    </w:p>
+    <w:p>
+      <w:pPr>
+        <w:jc w:val="center"/>
+      </w:pPr>
+    </w:p>
+    <w:p>
+      <w:r>
+        <w:t>The DBMS chosen for the project is SQLite (optional). The specific tasks of the project are the</w:t>
+      </w:r>
+    </w:p>
+    <w:p>
+      <w:r>
+        <w:t>following:</w:t>
+      </w:r>
+    </w:p>
+    <w:p>
+      <w:r>
+        <w:t xml:space="preserve">- choose an enterprise that you are familiar </w:t>
+      </w:r>
+      <w:proofErr w:type="gramStart"/>
+      <w:r>
+        <w:t>with;</w:t>
+      </w:r>
+      <w:proofErr w:type="gramEnd"/>
+    </w:p>
+    <w:p>
+      <w:r>
+        <w:t xml:space="preserve">- describe the database requirements for the enterprise </w:t>
+      </w:r>
+      <w:proofErr w:type="gramStart"/>
+      <w:r>
+        <w:t>informally;</w:t>
+      </w:r>
+      <w:proofErr w:type="gramEnd"/>
+    </w:p>
+    <w:p>
+      <w:r>
+        <w:t xml:space="preserve">- specify your database requirements using an ER </w:t>
+      </w:r>
+      <w:proofErr w:type="gramStart"/>
+      <w:r>
+        <w:t>diagram;</w:t>
+      </w:r>
+      <w:proofErr w:type="gramEnd"/>
+    </w:p>
+    <w:p>
+      <w:r>
+        <w:t xml:space="preserve">- convert your ER diagram into a relational database </w:t>
+      </w:r>
+      <w:proofErr w:type="gramStart"/>
+      <w:r>
+        <w:t>schema;</w:t>
+      </w:r>
+      <w:proofErr w:type="gramEnd"/>
+    </w:p>
+    <w:p>
+      <w:r>
+        <w:t>- create your relations in the database schema on Oracle and load some sample data into the</w:t>
+      </w:r>
+    </w:p>
+    <w:p>
+      <w:proofErr w:type="gramStart"/>
+      <w:r>
+        <w:t>database;</w:t>
+      </w:r>
+      <w:proofErr w:type="gramEnd"/>
+    </w:p>
+    <w:p>
+      <w:r>
+        <w:t>- design and run some (at least 10) useful SQL queries/updates on your database.</w:t>
+      </w:r>
+    </w:p>
+    <w:p>
+      <w:r>
+        <w:t>Your report should include, but is not limited to, the following items:</w:t>
+      </w:r>
+    </w:p>
+    <w:p>
+      <w:r>
+        <w:t>- a description of the application background,</w:t>
+      </w:r>
+    </w:p>
+    <w:p>
+      <w:r>
+        <w:t>- a specification of the database requirements,</w:t>
+      </w:r>
+    </w:p>
+    <w:p>
+      <w:r>
+        <w:t>- the ER diagram,</w:t>
+      </w:r>
+    </w:p>
+    <w:p>
+      <w:r>
+        <w:t>- the relational database schema,</w:t>
+      </w:r>
+    </w:p>
+    <w:p>
+      <w:r>
+        <w:t>- the sample database (instance),</w:t>
+      </w:r>
+    </w:p>
+    <w:p>
+      <w:r>
+        <w:t>- the SQL statements,</w:t>
+      </w:r>
+    </w:p>
+    <w:p>
+      <w:r>
+        <w:t>- the query/update results.</w:t>
+      </w:r>
+    </w:p>
     <w:p/>
     <w:sectPr>
       <w:pgSz w:w="12240" w:h="15840"/>

</xml_diff>

<commit_message>
Adding some requirement ideas
</commit_message>
<xml_diff>
--- a/CIS 421 Project.docx
+++ b/CIS 421 Project.docx
@@ -120,6 +120,799 @@
     <w:p>
       <w:r>
         <w:t>- the query/update results.</w:t>
+      </w:r>
+    </w:p>
+    <w:p>
+      <w:r>
+        <w:br/>
+      </w:r>
+    </w:p>
+    <w:p>
+      <w:r>
+        <w:br w:type="page"/>
+      </w:r>
+    </w:p>
+    <w:p>
+      <w:r>
+        <w:lastRenderedPageBreak/>
+        <w:t>Requirements for an online video game marketplace</w:t>
+      </w:r>
+    </w:p>
+    <w:p>
+      <w:pPr>
+        <w:pStyle w:val="ListParagraph"/>
+        <w:numPr>
+          <w:ilvl w:val="0"/>
+          <w:numId w:val="1"/>
+        </w:numPr>
+      </w:pPr>
+      <w:r>
+        <w:t xml:space="preserve">Be able to purchase a </w:t>
+      </w:r>
+      <w:proofErr w:type="gramStart"/>
+      <w:r>
+        <w:t>game</w:t>
+      </w:r>
+      <w:proofErr w:type="gramEnd"/>
+      <w:r>
+        <w:t xml:space="preserve"> </w:t>
+      </w:r>
+    </w:p>
+    <w:p>
+      <w:pPr>
+        <w:pStyle w:val="ListParagraph"/>
+        <w:numPr>
+          <w:ilvl w:val="0"/>
+          <w:numId w:val="1"/>
+        </w:numPr>
+      </w:pPr>
+      <w:r>
+        <w:t>View library of owned games</w:t>
+      </w:r>
+    </w:p>
+    <w:p>
+      <w:pPr>
+        <w:pStyle w:val="ListParagraph"/>
+        <w:numPr>
+          <w:ilvl w:val="0"/>
+          <w:numId w:val="1"/>
+        </w:numPr>
+      </w:pPr>
+      <w:r>
+        <w:t xml:space="preserve">View different video </w:t>
+      </w:r>
+      <w:proofErr w:type="gramStart"/>
+      <w:r>
+        <w:t>games</w:t>
+      </w:r>
+      <w:proofErr w:type="gramEnd"/>
+    </w:p>
+    <w:p>
+      <w:pPr>
+        <w:pStyle w:val="ListParagraph"/>
+        <w:numPr>
+          <w:ilvl w:val="1"/>
+          <w:numId w:val="1"/>
+        </w:numPr>
+      </w:pPr>
+      <w:r>
+        <w:t>Different categories:</w:t>
+      </w:r>
+    </w:p>
+    <w:p>
+      <w:pPr>
+        <w:pStyle w:val="ListParagraph"/>
+        <w:numPr>
+          <w:ilvl w:val="2"/>
+          <w:numId w:val="1"/>
+        </w:numPr>
+      </w:pPr>
+      <w:r>
+        <w:t>Action</w:t>
+      </w:r>
+    </w:p>
+    <w:p>
+      <w:pPr>
+        <w:pStyle w:val="ListParagraph"/>
+        <w:numPr>
+          <w:ilvl w:val="2"/>
+          <w:numId w:val="1"/>
+        </w:numPr>
+      </w:pPr>
+      <w:r>
+        <w:t>Fps</w:t>
+      </w:r>
+    </w:p>
+    <w:p>
+      <w:pPr>
+        <w:pStyle w:val="ListParagraph"/>
+        <w:numPr>
+          <w:ilvl w:val="2"/>
+          <w:numId w:val="1"/>
+        </w:numPr>
+      </w:pPr>
+      <w:proofErr w:type="spellStart"/>
+      <w:r>
+        <w:t>Rpg</w:t>
+      </w:r>
+      <w:proofErr w:type="spellEnd"/>
+    </w:p>
+    <w:p>
+      <w:pPr>
+        <w:pStyle w:val="ListParagraph"/>
+        <w:numPr>
+          <w:ilvl w:val="2"/>
+          <w:numId w:val="1"/>
+        </w:numPr>
+      </w:pPr>
+      <w:r>
+        <w:t>Etc.</w:t>
+      </w:r>
+    </w:p>
+    <w:p>
+      <w:pPr>
+        <w:pStyle w:val="ListParagraph"/>
+        <w:numPr>
+          <w:ilvl w:val="1"/>
+          <w:numId w:val="1"/>
+        </w:numPr>
+      </w:pPr>
+      <w:r>
+        <w:t>Pricing</w:t>
+      </w:r>
+    </w:p>
+    <w:p>
+      <w:pPr>
+        <w:pStyle w:val="ListParagraph"/>
+        <w:numPr>
+          <w:ilvl w:val="1"/>
+          <w:numId w:val="1"/>
+        </w:numPr>
+      </w:pPr>
+      <w:r>
+        <w:t>Publishers</w:t>
+      </w:r>
+    </w:p>
+    <w:p>
+      <w:pPr>
+        <w:pStyle w:val="ListParagraph"/>
+        <w:numPr>
+          <w:ilvl w:val="0"/>
+          <w:numId w:val="1"/>
+        </w:numPr>
+      </w:pPr>
+      <w:r>
+        <w:t>Way to purchase multiple games at once, basically a cart.</w:t>
+      </w:r>
+    </w:p>
+    <w:p>
+      <w:pPr>
+        <w:pStyle w:val="ListParagraph"/>
+        <w:numPr>
+          <w:ilvl w:val="0"/>
+          <w:numId w:val="1"/>
+        </w:numPr>
+      </w:pPr>
+      <w:r>
+        <w:t>Store front should allow users to randomly view games to discover ones they may like.</w:t>
+      </w:r>
+    </w:p>
+    <w:p>
+      <w:pPr>
+        <w:pStyle w:val="ListParagraph"/>
+        <w:numPr>
+          <w:ilvl w:val="0"/>
+          <w:numId w:val="1"/>
+        </w:numPr>
+      </w:pPr>
+      <w:r>
+        <w:t>Game pages should show info on the game including:</w:t>
+      </w:r>
+    </w:p>
+    <w:p>
+      <w:pPr>
+        <w:pStyle w:val="ListParagraph"/>
+        <w:numPr>
+          <w:ilvl w:val="1"/>
+          <w:numId w:val="1"/>
+        </w:numPr>
+      </w:pPr>
+      <w:r>
+        <w:t>Price</w:t>
+      </w:r>
+    </w:p>
+    <w:p>
+      <w:pPr>
+        <w:pStyle w:val="ListParagraph"/>
+        <w:numPr>
+          <w:ilvl w:val="1"/>
+          <w:numId w:val="1"/>
+        </w:numPr>
+      </w:pPr>
+      <w:r>
+        <w:t>Genre</w:t>
+      </w:r>
+    </w:p>
+    <w:p>
+      <w:pPr>
+        <w:pStyle w:val="ListParagraph"/>
+        <w:numPr>
+          <w:ilvl w:val="1"/>
+          <w:numId w:val="1"/>
+        </w:numPr>
+      </w:pPr>
+      <w:r>
+        <w:t>Player count</w:t>
+      </w:r>
+    </w:p>
+    <w:p>
+      <w:pPr>
+        <w:pStyle w:val="ListParagraph"/>
+        <w:numPr>
+          <w:ilvl w:val="1"/>
+          <w:numId w:val="1"/>
+        </w:numPr>
+      </w:pPr>
+      <w:r>
+        <w:t>Player reviews</w:t>
+      </w:r>
+    </w:p>
+    <w:p>
+      <w:pPr>
+        <w:pStyle w:val="ListParagraph"/>
+        <w:numPr>
+          <w:ilvl w:val="2"/>
+          <w:numId w:val="1"/>
+        </w:numPr>
+      </w:pPr>
+      <w:proofErr w:type="gramStart"/>
+      <w:r>
+        <w:t>Player</w:t>
+      </w:r>
+      <w:proofErr w:type="gramEnd"/>
+      <w:r>
+        <w:t xml:space="preserve"> must own the game to be able to review it.</w:t>
+      </w:r>
+    </w:p>
+    <w:p>
+      <w:pPr>
+        <w:pStyle w:val="ListParagraph"/>
+        <w:numPr>
+          <w:ilvl w:val="1"/>
+          <w:numId w:val="1"/>
+        </w:numPr>
+      </w:pPr>
+      <w:r>
+        <w:t>Computer requirements</w:t>
+      </w:r>
+    </w:p>
+    <w:p>
+      <w:pPr>
+        <w:pStyle w:val="ListParagraph"/>
+        <w:numPr>
+          <w:ilvl w:val="2"/>
+          <w:numId w:val="1"/>
+        </w:numPr>
+      </w:pPr>
+      <w:r>
+        <w:t xml:space="preserve">Could be like ram, </w:t>
+      </w:r>
+      <w:proofErr w:type="spellStart"/>
+      <w:r>
+        <w:t>cpu</w:t>
+      </w:r>
+      <w:proofErr w:type="spellEnd"/>
+      <w:r>
+        <w:t>, graphics card, space required, internet or not?</w:t>
+      </w:r>
+    </w:p>
+    <w:p>
+      <w:pPr>
+        <w:pStyle w:val="ListParagraph"/>
+        <w:numPr>
+          <w:ilvl w:val="1"/>
+          <w:numId w:val="1"/>
+        </w:numPr>
+      </w:pPr>
+      <w:r>
+        <w:t xml:space="preserve">Be able to purchase the </w:t>
+      </w:r>
+      <w:proofErr w:type="gramStart"/>
+      <w:r>
+        <w:t>game</w:t>
+      </w:r>
+      <w:proofErr w:type="gramEnd"/>
+    </w:p>
+    <w:p>
+      <w:pPr>
+        <w:pStyle w:val="ListParagraph"/>
+        <w:numPr>
+          <w:ilvl w:val="1"/>
+          <w:numId w:val="1"/>
+        </w:numPr>
+      </w:pPr>
+      <w:r>
+        <w:t xml:space="preserve">Each game will have a unique number to keep track of individual </w:t>
+      </w:r>
+      <w:proofErr w:type="gramStart"/>
+      <w:r>
+        <w:t>games</w:t>
+      </w:r>
+      <w:proofErr w:type="gramEnd"/>
+    </w:p>
+    <w:p>
+      <w:pPr>
+        <w:pStyle w:val="ListParagraph"/>
+        <w:numPr>
+          <w:ilvl w:val="1"/>
+          <w:numId w:val="1"/>
+        </w:numPr>
+      </w:pPr>
+      <w:r>
+        <w:t>Developer</w:t>
+      </w:r>
+    </w:p>
+    <w:p>
+      <w:pPr>
+        <w:pStyle w:val="ListParagraph"/>
+        <w:numPr>
+          <w:ilvl w:val="1"/>
+          <w:numId w:val="1"/>
+        </w:numPr>
+      </w:pPr>
+      <w:r>
+        <w:t>Publisher</w:t>
+      </w:r>
+    </w:p>
+    <w:p>
+      <w:pPr>
+        <w:pStyle w:val="ListParagraph"/>
+        <w:numPr>
+          <w:ilvl w:val="1"/>
+          <w:numId w:val="1"/>
+        </w:numPr>
+      </w:pPr>
+      <w:r>
+        <w:t>Franchise</w:t>
+      </w:r>
+    </w:p>
+    <w:p>
+      <w:pPr>
+        <w:pStyle w:val="ListParagraph"/>
+        <w:numPr>
+          <w:ilvl w:val="1"/>
+          <w:numId w:val="1"/>
+        </w:numPr>
+      </w:pPr>
+      <w:r>
+        <w:t xml:space="preserve">Release </w:t>
+      </w:r>
+      <w:proofErr w:type="gramStart"/>
+      <w:r>
+        <w:t>date</w:t>
+      </w:r>
+      <w:proofErr w:type="gramEnd"/>
+    </w:p>
+    <w:p>
+      <w:pPr>
+        <w:pStyle w:val="ListParagraph"/>
+        <w:numPr>
+          <w:ilvl w:val="1"/>
+          <w:numId w:val="1"/>
+        </w:numPr>
+      </w:pPr>
+      <w:r>
+        <w:t>Screenshots from developer for marketing page</w:t>
+      </w:r>
+    </w:p>
+    <w:p>
+      <w:pPr>
+        <w:pStyle w:val="ListParagraph"/>
+        <w:numPr>
+          <w:ilvl w:val="1"/>
+          <w:numId w:val="1"/>
+        </w:numPr>
+      </w:pPr>
+      <w:r>
+        <w:t xml:space="preserve">Game </w:t>
+      </w:r>
+      <w:proofErr w:type="gramStart"/>
+      <w:r>
+        <w:t>rating</w:t>
+      </w:r>
+      <w:proofErr w:type="gramEnd"/>
+    </w:p>
+    <w:p>
+      <w:pPr>
+        <w:pStyle w:val="ListParagraph"/>
+        <w:numPr>
+          <w:ilvl w:val="1"/>
+          <w:numId w:val="1"/>
+        </w:numPr>
+      </w:pPr>
+      <w:r>
+        <w:t xml:space="preserve">Number of copies </w:t>
+      </w:r>
+      <w:proofErr w:type="gramStart"/>
+      <w:r>
+        <w:t>sold</w:t>
+      </w:r>
+      <w:proofErr w:type="gramEnd"/>
+    </w:p>
+    <w:p>
+      <w:pPr>
+        <w:pStyle w:val="ListParagraph"/>
+        <w:numPr>
+          <w:ilvl w:val="1"/>
+          <w:numId w:val="1"/>
+        </w:numPr>
+      </w:pPr>
+    </w:p>
+    <w:p>
+      <w:pPr>
+        <w:pStyle w:val="ListParagraph"/>
+        <w:numPr>
+          <w:ilvl w:val="0"/>
+          <w:numId w:val="1"/>
+        </w:numPr>
+      </w:pPr>
+      <w:r>
+        <w:t>User account</w:t>
+      </w:r>
+    </w:p>
+    <w:p>
+      <w:pPr>
+        <w:pStyle w:val="ListParagraph"/>
+        <w:numPr>
+          <w:ilvl w:val="1"/>
+          <w:numId w:val="1"/>
+        </w:numPr>
+      </w:pPr>
+      <w:r>
+        <w:t xml:space="preserve">Should have library of </w:t>
+      </w:r>
+      <w:proofErr w:type="gramStart"/>
+      <w:r>
+        <w:t>games</w:t>
+      </w:r>
+      <w:proofErr w:type="gramEnd"/>
+    </w:p>
+    <w:p>
+      <w:pPr>
+        <w:pStyle w:val="ListParagraph"/>
+        <w:numPr>
+          <w:ilvl w:val="1"/>
+          <w:numId w:val="1"/>
+        </w:numPr>
+      </w:pPr>
+      <w:r>
+        <w:t>Name</w:t>
+      </w:r>
+    </w:p>
+    <w:p>
+      <w:pPr>
+        <w:pStyle w:val="ListParagraph"/>
+        <w:numPr>
+          <w:ilvl w:val="1"/>
+          <w:numId w:val="1"/>
+        </w:numPr>
+      </w:pPr>
+      <w:r>
+        <w:t>Other information they wish to input.</w:t>
+      </w:r>
+    </w:p>
+    <w:p>
+      <w:pPr>
+        <w:pStyle w:val="ListParagraph"/>
+        <w:numPr>
+          <w:ilvl w:val="1"/>
+          <w:numId w:val="1"/>
+        </w:numPr>
+      </w:pPr>
+      <w:r>
+        <w:t>Payment methods</w:t>
+      </w:r>
+    </w:p>
+    <w:p>
+      <w:pPr>
+        <w:pStyle w:val="ListParagraph"/>
+        <w:numPr>
+          <w:ilvl w:val="1"/>
+          <w:numId w:val="1"/>
+        </w:numPr>
+      </w:pPr>
+      <w:r>
+        <w:t xml:space="preserve">Hours </w:t>
+      </w:r>
+      <w:proofErr w:type="gramStart"/>
+      <w:r>
+        <w:t>played</w:t>
+      </w:r>
+      <w:proofErr w:type="gramEnd"/>
+    </w:p>
+    <w:p>
+      <w:pPr>
+        <w:pStyle w:val="ListParagraph"/>
+        <w:numPr>
+          <w:ilvl w:val="2"/>
+          <w:numId w:val="1"/>
+        </w:numPr>
+      </w:pPr>
+      <w:r>
+        <w:t>Possibly sort by games</w:t>
+      </w:r>
+    </w:p>
+    <w:p>
+      <w:pPr>
+        <w:pStyle w:val="ListParagraph"/>
+        <w:numPr>
+          <w:ilvl w:val="1"/>
+          <w:numId w:val="1"/>
+        </w:numPr>
+      </w:pPr>
+      <w:r>
+        <w:t>Reviews</w:t>
+      </w:r>
+    </w:p>
+    <w:p>
+      <w:pPr>
+        <w:pStyle w:val="ListParagraph"/>
+        <w:numPr>
+          <w:ilvl w:val="1"/>
+          <w:numId w:val="1"/>
+        </w:numPr>
+      </w:pPr>
+    </w:p>
+    <w:p>
+      <w:pPr>
+        <w:pStyle w:val="ListParagraph"/>
+        <w:numPr>
+          <w:ilvl w:val="0"/>
+          <w:numId w:val="1"/>
+        </w:numPr>
+      </w:pPr>
+      <w:r>
+        <w:t>Should we add a user forum that way they can talk about games?</w:t>
+      </w:r>
+    </w:p>
+    <w:p>
+      <w:pPr>
+        <w:pStyle w:val="ListParagraph"/>
+        <w:numPr>
+          <w:ilvl w:val="1"/>
+          <w:numId w:val="1"/>
+        </w:numPr>
+      </w:pPr>
+      <w:proofErr w:type="gramStart"/>
+      <w:r>
+        <w:t>If  we</w:t>
+      </w:r>
+      <w:proofErr w:type="gramEnd"/>
+      <w:r>
+        <w:t xml:space="preserve"> did things we would need</w:t>
+      </w:r>
+    </w:p>
+    <w:p>
+      <w:pPr>
+        <w:pStyle w:val="ListParagraph"/>
+        <w:numPr>
+          <w:ilvl w:val="2"/>
+          <w:numId w:val="1"/>
+        </w:numPr>
+      </w:pPr>
+      <w:r>
+        <w:t>User</w:t>
+      </w:r>
+    </w:p>
+    <w:p>
+      <w:pPr>
+        <w:pStyle w:val="ListParagraph"/>
+        <w:numPr>
+          <w:ilvl w:val="3"/>
+          <w:numId w:val="1"/>
+        </w:numPr>
+      </w:pPr>
+      <w:r>
+        <w:lastRenderedPageBreak/>
+        <w:t xml:space="preserve">Username </w:t>
+      </w:r>
+    </w:p>
+    <w:p>
+      <w:pPr>
+        <w:pStyle w:val="ListParagraph"/>
+        <w:numPr>
+          <w:ilvl w:val="3"/>
+          <w:numId w:val="1"/>
+        </w:numPr>
+      </w:pPr>
+      <w:r>
+        <w:t>Password</w:t>
+      </w:r>
+    </w:p>
+    <w:p>
+      <w:pPr>
+        <w:pStyle w:val="ListParagraph"/>
+        <w:numPr>
+          <w:ilvl w:val="2"/>
+          <w:numId w:val="1"/>
+        </w:numPr>
+      </w:pPr>
+      <w:r>
+        <w:t>Threads</w:t>
+      </w:r>
+    </w:p>
+    <w:p>
+      <w:pPr>
+        <w:pStyle w:val="ListParagraph"/>
+        <w:numPr>
+          <w:ilvl w:val="3"/>
+          <w:numId w:val="1"/>
+        </w:numPr>
+      </w:pPr>
+      <w:r>
+        <w:t xml:space="preserve">Thread </w:t>
+      </w:r>
+      <w:proofErr w:type="gramStart"/>
+      <w:r>
+        <w:t>id</w:t>
+      </w:r>
+      <w:proofErr w:type="gramEnd"/>
+      <w:r>
+        <w:t xml:space="preserve"> </w:t>
+      </w:r>
+    </w:p>
+    <w:p>
+      <w:pPr>
+        <w:pStyle w:val="ListParagraph"/>
+        <w:numPr>
+          <w:ilvl w:val="3"/>
+          <w:numId w:val="1"/>
+        </w:numPr>
+      </w:pPr>
+      <w:r>
+        <w:t>User id</w:t>
+      </w:r>
+    </w:p>
+    <w:p>
+      <w:pPr>
+        <w:pStyle w:val="ListParagraph"/>
+        <w:numPr>
+          <w:ilvl w:val="3"/>
+          <w:numId w:val="1"/>
+        </w:numPr>
+      </w:pPr>
+      <w:r>
+        <w:t>Title</w:t>
+      </w:r>
+    </w:p>
+    <w:p>
+      <w:pPr>
+        <w:pStyle w:val="ListParagraph"/>
+        <w:numPr>
+          <w:ilvl w:val="3"/>
+          <w:numId w:val="1"/>
+        </w:numPr>
+      </w:pPr>
+      <w:r>
+        <w:t>Date</w:t>
+      </w:r>
+    </w:p>
+    <w:p>
+      <w:pPr>
+        <w:pStyle w:val="ListParagraph"/>
+        <w:numPr>
+          <w:ilvl w:val="2"/>
+          <w:numId w:val="1"/>
+        </w:numPr>
+      </w:pPr>
+      <w:r>
+        <w:t>Posts</w:t>
+      </w:r>
+    </w:p>
+    <w:p>
+      <w:pPr>
+        <w:pStyle w:val="ListParagraph"/>
+        <w:numPr>
+          <w:ilvl w:val="3"/>
+          <w:numId w:val="1"/>
+        </w:numPr>
+      </w:pPr>
+      <w:r>
+        <w:t xml:space="preserve">Post </w:t>
+      </w:r>
+      <w:proofErr w:type="gramStart"/>
+      <w:r>
+        <w:t>id</w:t>
+      </w:r>
+      <w:proofErr w:type="gramEnd"/>
+    </w:p>
+    <w:p>
+      <w:pPr>
+        <w:pStyle w:val="ListParagraph"/>
+        <w:numPr>
+          <w:ilvl w:val="3"/>
+          <w:numId w:val="1"/>
+        </w:numPr>
+      </w:pPr>
+      <w:r>
+        <w:t xml:space="preserve">Thread </w:t>
+      </w:r>
+      <w:proofErr w:type="gramStart"/>
+      <w:r>
+        <w:t>id</w:t>
+      </w:r>
+      <w:proofErr w:type="gramEnd"/>
+    </w:p>
+    <w:p>
+      <w:pPr>
+        <w:pStyle w:val="ListParagraph"/>
+        <w:numPr>
+          <w:ilvl w:val="3"/>
+          <w:numId w:val="1"/>
+        </w:numPr>
+      </w:pPr>
+      <w:r>
+        <w:t>User id</w:t>
+      </w:r>
+    </w:p>
+    <w:p>
+      <w:pPr>
+        <w:pStyle w:val="ListParagraph"/>
+        <w:numPr>
+          <w:ilvl w:val="3"/>
+          <w:numId w:val="1"/>
+        </w:numPr>
+      </w:pPr>
+      <w:r>
+        <w:t>Date</w:t>
+      </w:r>
+    </w:p>
+    <w:p>
+      <w:pPr>
+        <w:pStyle w:val="ListParagraph"/>
+        <w:numPr>
+          <w:ilvl w:val="3"/>
+          <w:numId w:val="1"/>
+        </w:numPr>
+      </w:pPr>
+      <w:r>
+        <w:t>Title</w:t>
+      </w:r>
+    </w:p>
+    <w:p>
+      <w:pPr>
+        <w:pStyle w:val="ListParagraph"/>
+        <w:numPr>
+          <w:ilvl w:val="3"/>
+          <w:numId w:val="1"/>
+        </w:numPr>
+      </w:pPr>
+      <w:r>
+        <w:t>Body</w:t>
+      </w:r>
+    </w:p>
+    <w:p>
+      <w:pPr>
+        <w:pStyle w:val="ListParagraph"/>
+        <w:numPr>
+          <w:ilvl w:val="0"/>
+          <w:numId w:val="1"/>
+        </w:numPr>
+      </w:pPr>
+      <w:r>
+        <w:t>For PC specs:</w:t>
+      </w:r>
+    </w:p>
+    <w:p>
+      <w:pPr>
+        <w:pStyle w:val="ListParagraph"/>
+        <w:numPr>
+          <w:ilvl w:val="1"/>
+          <w:numId w:val="1"/>
+        </w:numPr>
+      </w:pPr>
+      <w:r>
+        <w:t>Maybe make a table with all the basic parts, that way we can pull from that for minimum and recommended parts.</w:t>
       </w:r>
     </w:p>
     <w:p/>
@@ -131,6 +924,127 @@
     </w:sectPr>
   </w:body>
 </w:document>
+</file>
+
+<file path=word/numbering.xml><?xml version="1.0" encoding="utf-8"?>
+<w:numbering xmlns:wpc="http://schemas.microsoft.com/office/word/2010/wordprocessingCanvas" xmlns:cx="http://schemas.microsoft.com/office/drawing/2014/chartex" xmlns:cx1="http://schemas.microsoft.com/office/drawing/2015/9/8/chartex" xmlns:cx2="http://schemas.microsoft.com/office/drawing/2015/10/21/chartex" xmlns:cx3="http://schemas.microsoft.com/office/drawing/2016/5/9/chartex" xmlns:cx4="http://schemas.microsoft.com/office/drawing/2016/5/10/chartex" xmlns:cx5="http://schemas.microsoft.com/office/drawing/2016/5/11/chartex" xmlns:cx6="http://schemas.microsoft.com/office/drawing/2016/5/12/chartex" xmlns:cx7="http://schemas.microsoft.com/office/drawing/2016/5/13/chartex" xmlns:cx8="http://schemas.microsoft.com/office/drawing/2016/5/14/chartex" xmlns:mc="http://schemas.openxmlformats.org/markup-compatibility/2006" xmlns:aink="http://schemas.microsoft.com/office/drawing/2016/ink" xmlns:am3d="http://schemas.microsoft.com/office/drawing/2017/model3d" xmlns:o="urn:schemas-microsoft-com:office:office" xmlns:oel="http://schemas.microsoft.com/office/2019/extlst" xmlns:r="http://schemas.openxmlformats.org/officeDocument/2006/relationships" xmlns:m="http://schemas.openxmlformats.org/officeDocument/2006/math" xmlns:v="urn:schemas-microsoft-com:vml" xmlns:wp14="http://schemas.microsoft.com/office/word/2010/wordprocessingDrawing" xmlns:wp="http://schemas.openxmlformats.org/drawingml/2006/wordprocessingDrawing" xmlns:w10="urn:schemas-microsoft-com:office:word" xmlns:w="http://schemas.openxmlformats.org/wordprocessingml/2006/main" xmlns:w14="http://schemas.microsoft.com/office/word/2010/wordml" xmlns:w15="http://schemas.microsoft.com/office/word/2012/wordml" xmlns:w16cex="http://schemas.microsoft.com/office/word/2018/wordml/cex" xmlns:w16cid="http://schemas.microsoft.com/office/word/2016/wordml/cid" xmlns:w16="http://schemas.microsoft.com/office/word/2018/wordml" xmlns:w16sdtdh="http://schemas.microsoft.com/office/word/2020/wordml/sdtdatahash" xmlns:w16se="http://schemas.microsoft.com/office/word/2015/wordml/symex" xmlns:wpg="http://schemas.microsoft.com/office/word/2010/wordprocessingGroup" xmlns:wpi="http://schemas.microsoft.com/office/word/2010/wordprocessingInk" xmlns:wne="http://schemas.microsoft.com/office/word/2006/wordml" xmlns:wps="http://schemas.microsoft.com/office/word/2010/wordprocessingShape" mc:Ignorable="w14 w15 w16se w16cid w16 w16cex w16sdtdh wp14">
+  <w:abstractNum w:abstractNumId="0" w15:restartNumberingAfterBreak="0">
+    <w:nsid w:val="202B5AD6"/>
+    <w:multiLevelType w:val="hybridMultilevel"/>
+    <w:tmpl w:val="23143A64"/>
+    <w:lvl w:ilvl="0" w:tplc="04090001">
+      <w:start w:val="1"/>
+      <w:numFmt w:val="bullet"/>
+      <w:lvlText w:val=""/>
+      <w:lvlJc w:val="left"/>
+      <w:pPr>
+        <w:ind w:left="720" w:hanging="360"/>
+      </w:pPr>
+      <w:rPr>
+        <w:rFonts w:ascii="Symbol" w:hAnsi="Symbol" w:hint="default"/>
+      </w:rPr>
+    </w:lvl>
+    <w:lvl w:ilvl="1" w:tplc="04090003">
+      <w:start w:val="1"/>
+      <w:numFmt w:val="bullet"/>
+      <w:lvlText w:val="o"/>
+      <w:lvlJc w:val="left"/>
+      <w:pPr>
+        <w:ind w:left="1440" w:hanging="360"/>
+      </w:pPr>
+      <w:rPr>
+        <w:rFonts w:ascii="Courier New" w:hAnsi="Courier New" w:cs="Courier New" w:hint="default"/>
+      </w:rPr>
+    </w:lvl>
+    <w:lvl w:ilvl="2" w:tplc="04090005">
+      <w:start w:val="1"/>
+      <w:numFmt w:val="bullet"/>
+      <w:lvlText w:val=""/>
+      <w:lvlJc w:val="left"/>
+      <w:pPr>
+        <w:ind w:left="2160" w:hanging="360"/>
+      </w:pPr>
+      <w:rPr>
+        <w:rFonts w:ascii="Wingdings" w:hAnsi="Wingdings" w:hint="default"/>
+      </w:rPr>
+    </w:lvl>
+    <w:lvl w:ilvl="3" w:tplc="04090001">
+      <w:start w:val="1"/>
+      <w:numFmt w:val="bullet"/>
+      <w:lvlText w:val=""/>
+      <w:lvlJc w:val="left"/>
+      <w:pPr>
+        <w:ind w:left="2880" w:hanging="360"/>
+      </w:pPr>
+      <w:rPr>
+        <w:rFonts w:ascii="Symbol" w:hAnsi="Symbol" w:hint="default"/>
+      </w:rPr>
+    </w:lvl>
+    <w:lvl w:ilvl="4" w:tplc="04090003" w:tentative="1">
+      <w:start w:val="1"/>
+      <w:numFmt w:val="bullet"/>
+      <w:lvlText w:val="o"/>
+      <w:lvlJc w:val="left"/>
+      <w:pPr>
+        <w:ind w:left="3600" w:hanging="360"/>
+      </w:pPr>
+      <w:rPr>
+        <w:rFonts w:ascii="Courier New" w:hAnsi="Courier New" w:cs="Courier New" w:hint="default"/>
+      </w:rPr>
+    </w:lvl>
+    <w:lvl w:ilvl="5" w:tplc="04090005" w:tentative="1">
+      <w:start w:val="1"/>
+      <w:numFmt w:val="bullet"/>
+      <w:lvlText w:val=""/>
+      <w:lvlJc w:val="left"/>
+      <w:pPr>
+        <w:ind w:left="4320" w:hanging="360"/>
+      </w:pPr>
+      <w:rPr>
+        <w:rFonts w:ascii="Wingdings" w:hAnsi="Wingdings" w:hint="default"/>
+      </w:rPr>
+    </w:lvl>
+    <w:lvl w:ilvl="6" w:tplc="04090001" w:tentative="1">
+      <w:start w:val="1"/>
+      <w:numFmt w:val="bullet"/>
+      <w:lvlText w:val=""/>
+      <w:lvlJc w:val="left"/>
+      <w:pPr>
+        <w:ind w:left="5040" w:hanging="360"/>
+      </w:pPr>
+      <w:rPr>
+        <w:rFonts w:ascii="Symbol" w:hAnsi="Symbol" w:hint="default"/>
+      </w:rPr>
+    </w:lvl>
+    <w:lvl w:ilvl="7" w:tplc="04090003" w:tentative="1">
+      <w:start w:val="1"/>
+      <w:numFmt w:val="bullet"/>
+      <w:lvlText w:val="o"/>
+      <w:lvlJc w:val="left"/>
+      <w:pPr>
+        <w:ind w:left="5760" w:hanging="360"/>
+      </w:pPr>
+      <w:rPr>
+        <w:rFonts w:ascii="Courier New" w:hAnsi="Courier New" w:cs="Courier New" w:hint="default"/>
+      </w:rPr>
+    </w:lvl>
+    <w:lvl w:ilvl="8" w:tplc="04090005" w:tentative="1">
+      <w:start w:val="1"/>
+      <w:numFmt w:val="bullet"/>
+      <w:lvlText w:val=""/>
+      <w:lvlJc w:val="left"/>
+      <w:pPr>
+        <w:ind w:left="6480" w:hanging="360"/>
+      </w:pPr>
+      <w:rPr>
+        <w:rFonts w:ascii="Wingdings" w:hAnsi="Wingdings" w:hint="default"/>
+      </w:rPr>
+    </w:lvl>
+  </w:abstractNum>
+  <w:num w:numId="1" w16cid:durableId="1765764110">
+    <w:abstractNumId w:val="0"/>
+  </w:num>
+</w:numbering>
 </file>
 
 <file path=word/styles.xml><?xml version="1.0" encoding="utf-8"?>

</xml_diff>